<commit_message>
Update climada_measures_viewer manual to new design and functions
</commit_message>
<xml_diff>
--- a/docs/Climada measures viewer manual.docx
+++ b/docs/Climada measures viewer manual.docx
@@ -69,13 +69,25 @@
       </w:r>
       <w:proofErr w:type="spellEnd"/>
       <w:r>
-        <w:t xml:space="preserve"> is a simple GUI (graphical user</w:t>
+        <w:t xml:space="preserve"> is a GUI (graphical user</w:t>
       </w:r>
       <w:r>
         <w:t xml:space="preserve"> interfa</w:t>
       </w:r>
       <w:r>
-        <w:t>ce) to plot the inputs (assets) and</w:t>
+        <w:t xml:space="preserve">ce) </w:t>
+      </w:r>
+      <w:r>
+        <w:t>for</w:t>
+      </w:r>
+      <w:r>
+        <w:t xml:space="preserve"> </w:t>
+      </w:r>
+      <w:r>
+        <w:t xml:space="preserve">plotting </w:t>
+      </w:r>
+      <w:r>
+        <w:t>inputs (assets) and</w:t>
       </w:r>
       <w:r>
         <w:t xml:space="preserve"> results (damage and benefit) produced by</w:t>
@@ -83,9 +95,6 @@
       <w:r>
         <w:t xml:space="preserve"> </w:t>
       </w:r>
-      <w:r>
-        <w:t xml:space="preserve">using </w:t>
-      </w:r>
       <w:proofErr w:type="spellStart"/>
       <w:r>
         <w:rPr>
@@ -95,6 +104,61 @@
       </w:r>
       <w:proofErr w:type="spellEnd"/>
       <w:r>
+        <w:rPr>
+          <w:i/>
+        </w:rPr>
+        <w:t xml:space="preserve">. </w:t>
+      </w:r>
+      <w:r>
+        <w:t xml:space="preserve">It requires a </w:t>
+      </w:r>
+      <w:proofErr w:type="spellStart"/>
+      <w:r>
+        <w:t>measures_impact</w:t>
+      </w:r>
+      <w:proofErr w:type="spellEnd"/>
+      <w:r>
+        <w:t xml:space="preserve"> .</w:t>
+      </w:r>
+      <w:proofErr w:type="spellStart"/>
+      <w:r>
+        <w:t>matfile</w:t>
+      </w:r>
+      <w:proofErr w:type="spellEnd"/>
+      <w:r>
+        <w:t xml:space="preserve"> (e.g. calculated by the function </w:t>
+      </w:r>
+      <w:proofErr w:type="spellStart"/>
+      <w:r>
+        <w:rPr>
+          <w:i/>
+        </w:rPr>
+        <w:t>climada_measures_impact</w:t>
+      </w:r>
+      <w:proofErr w:type="spellEnd"/>
+      <w:r>
+        <w:t xml:space="preserve"> or </w:t>
+      </w:r>
+      <w:proofErr w:type="spellStart"/>
+      <w:r>
+        <w:rPr>
+          <w:i/>
+        </w:rPr>
+        <w:t>salvador_calc_measures</w:t>
+      </w:r>
+      <w:proofErr w:type="spellEnd"/>
+      <w:r>
+        <w:t xml:space="preserve">). The entire results produced using </w:t>
+      </w:r>
+      <w:proofErr w:type="spellStart"/>
+      <w:r>
+        <w:rPr>
+          <w:i/>
+        </w:rPr>
+        <w:t>climada</w:t>
+      </w:r>
+      <w:proofErr w:type="spellEnd"/>
+      <w:r>
         <w:t xml:space="preserve"> to</w:t>
       </w:r>
       <w:r>
@@ -113,7 +177,13 @@
         <w:t>region</w:t>
       </w:r>
       <w:r>
-        <w:t xml:space="preserve">. </w:t>
+        <w:t xml:space="preserve"> can be visualized as graphs or in </w:t>
+      </w:r>
+      <w:r>
+        <w:rPr>
+          <w:i/>
+        </w:rPr>
+        <w:t>google earth.</w:t>
       </w:r>
     </w:p>
     <w:p>
@@ -122,9 +192,9 @@
           <w:noProof/>
         </w:rPr>
         <w:drawing>
-          <wp:inline distT="0" distB="0" distL="0" distR="0" wp14:anchorId="43E179A8" wp14:editId="7F9EF749">
-            <wp:extent cx="5943600" cy="4905375"/>
-            <wp:effectExtent l="0" t="0" r="0" b="9525"/>
+          <wp:inline distT="0" distB="0" distL="0" distR="0" wp14:anchorId="0E93CA3A" wp14:editId="38CE1D92">
+            <wp:extent cx="5943600" cy="4754880"/>
+            <wp:effectExtent l="0" t="0" r="0" b="7620"/>
             <wp:docPr id="1" name="Picture 1"/>
             <wp:cNvGraphicFramePr>
               <a:graphicFrameLocks xmlns:a="http://schemas.openxmlformats.org/drawingml/2006/main" noChangeAspect="1"/>
@@ -145,7 +215,7 @@
                   <pic:spPr>
                     <a:xfrm>
                       <a:off x="0" y="0"/>
-                      <a:ext cx="5943600" cy="4905375"/>
+                      <a:ext cx="5943600" cy="4754880"/>
                     </a:xfrm>
                     <a:prstGeom prst="rect">
                       <a:avLst/>
@@ -253,25 +323,19 @@
         <w:t xml:space="preserve"> impact file</w:t>
       </w:r>
       <w:r>
-        <w:t>s for each peril are located in the folder 'results'. The belonging</w:t>
-      </w:r>
-      <w:r>
-        <w:t xml:space="preserve"> entity for San Salvador (tropical </w:t>
-      </w:r>
-      <w:r>
-        <w:t>cyclone</w:t>
-      </w:r>
-      <w:r>
-        <w:t>, flood and landslide)</w:t>
-      </w:r>
-      <w:r>
-        <w:t xml:space="preserve"> can be found</w:t>
-      </w:r>
-      <w:r>
-        <w:t xml:space="preserve"> in the 'entities' folder.</w:t>
-      </w:r>
-      <w:r>
-        <w:t xml:space="preserve"> A set of shape files (roads, rivers) are also provided</w:t>
+        <w:t>s for each peril</w:t>
+      </w:r>
+      <w:r>
+        <w:t xml:space="preserve"> and a combined file</w:t>
+      </w:r>
+      <w:r>
+        <w:t xml:space="preserve"> are located in the folder 'results'</w:t>
+      </w:r>
+      <w:r>
+        <w:t xml:space="preserve">. </w:t>
+      </w:r>
+      <w:r>
+        <w:t>A set of shape files (roads, rivers) are also provided</w:t>
       </w:r>
       <w:r>
         <w:t xml:space="preserve"> in the 'results' folder</w:t>
@@ -543,6 +607,9 @@
       <w:r>
         <w:t xml:space="preserve"> startup has been initialized.</w:t>
       </w:r>
+      <w:r>
+        <w:t xml:space="preserve"> As files can get quite big &gt;500 MB and to not push the users patience to much, a window shows the loading time.</w:t>
+      </w:r>
     </w:p>
     <w:p>
       <w:pPr>
@@ -578,101 +645,33 @@
       </w:r>
       <w:proofErr w:type="spellEnd"/>
       <w:r>
-        <w:t xml:space="preserve"> file and the belonging </w:t>
-      </w:r>
-      <w:proofErr w:type="spellStart"/>
-      <w:r>
-        <w:rPr>
-          <w:i/>
-        </w:rPr>
-        <w:t>entity</w:t>
-      </w:r>
-      <w:r>
-        <w:rPr>
-          <w:i/>
-        </w:rPr>
-        <w:t>.mat</w:t>
-      </w:r>
-      <w:proofErr w:type="spellEnd"/>
-      <w:r>
-        <w:rPr>
-          <w:i/>
-        </w:rPr>
+        <w:t xml:space="preserve"> file. </w:t>
+      </w:r>
+      <w:r>
+        <w:t xml:space="preserve">This can be done using the "Load measures impact file" button. A popup menu will appear and ask for the </w:t>
+      </w:r>
+      <w:proofErr w:type="spellStart"/>
+      <w:r>
+        <w:rPr>
+          <w:i/>
+        </w:rPr>
+        <w:t>impact_measures</w:t>
+      </w:r>
+      <w:proofErr w:type="spellEnd"/>
+      <w:r>
+        <w:t xml:space="preserve"> file. The peril</w:t>
+      </w:r>
+      <w:r>
+        <w:t>s</w:t>
+      </w:r>
+      <w:r>
         <w:t xml:space="preserve"> </w:t>
       </w:r>
       <w:r>
-        <w:t xml:space="preserve">file have to be selected. This can be done using the "Load measures impact file" button. A popup menu will appear and ask for the </w:t>
-      </w:r>
-      <w:proofErr w:type="spellStart"/>
-      <w:r>
-        <w:rPr>
-          <w:i/>
-        </w:rPr>
-        <w:t>impact_measures</w:t>
-      </w:r>
-      <w:proofErr w:type="spellEnd"/>
-      <w:r>
-        <w:t xml:space="preserve"> and the </w:t>
-      </w:r>
-      <w:r>
-        <w:rPr>
-          <w:i/>
-        </w:rPr>
-        <w:t xml:space="preserve">entity </w:t>
-      </w:r>
-      <w:r>
-        <w:t>file. The peril is recognized automatically.</w:t>
-      </w:r>
-    </w:p>
-    <w:p>
-      <w:pPr>
-        <w:ind w:left="720"/>
-      </w:pPr>
-      <w:r>
-        <w:t xml:space="preserve">Multiple files of different perils can be loaded and stored in the background. Simply another </w:t>
-      </w:r>
-      <w:proofErr w:type="spellStart"/>
-      <w:r>
-        <w:rPr>
-          <w:i/>
-        </w:rPr>
-        <w:t>measures_impact</w:t>
-      </w:r>
-      <w:proofErr w:type="spellEnd"/>
-      <w:r>
-        <w:t xml:space="preserve"> and </w:t>
-      </w:r>
-      <w:r>
-        <w:rPr>
-          <w:i/>
-        </w:rPr>
-        <w:t>entity</w:t>
-      </w:r>
-      <w:r>
-        <w:rPr>
-          <w:i/>
-        </w:rPr>
-        <w:t xml:space="preserve"> </w:t>
-      </w:r>
-      <w:r>
-        <w:t xml:space="preserve">file needs to be loaded. Altogether, 3 different </w:t>
-      </w:r>
-      <w:proofErr w:type="spellStart"/>
-      <w:r>
-        <w:rPr>
-          <w:i/>
-        </w:rPr>
-        <w:t>measures_impact</w:t>
-      </w:r>
-      <w:r>
-        <w:rPr>
-          <w:i/>
-        </w:rPr>
-        <w:t>.mat</w:t>
-      </w:r>
-      <w:proofErr w:type="spellEnd"/>
-      <w:r>
-        <w:t xml:space="preserve"> files (storm, flood and landslide) can be loaded.</w:t>
+        <w:t>are</w:t>
+      </w:r>
+      <w:r>
+        <w:t xml:space="preserve"> recognized automatically.</w:t>
       </w:r>
     </w:p>
     <w:p>
@@ -695,7 +694,16 @@
         <w:t>Using the button "Load shape files", an ensemble of shape files can be loaded.</w:t>
       </w:r>
       <w:r>
-        <w:t xml:space="preserve"> The should be placed in the results folder.</w:t>
+        <w:t xml:space="preserve"> The</w:t>
+      </w:r>
+      <w:r>
+        <w:t>y</w:t>
+      </w:r>
+      <w:r>
+        <w:t xml:space="preserve"> should </w:t>
+      </w:r>
+      <w:r>
+        <w:t>be placed in the results folder, as this is where the function will start looking.</w:t>
       </w:r>
     </w:p>
     <w:p/>
@@ -735,8 +743,13 @@
         </w:numPr>
       </w:pPr>
       <w:r>
-        <w:lastRenderedPageBreak/>
-        <w:t>Scenarios:</w:t>
+        <w:t>Scenarios</w:t>
+      </w:r>
+      <w:r>
+        <w:t xml:space="preserve"> and perils</w:t>
+      </w:r>
+      <w:r>
+        <w:t>:</w:t>
       </w:r>
     </w:p>
     <w:p>
@@ -748,7 +761,7 @@
         </w:numPr>
       </w:pPr>
       <w:r>
-        <w:t>Current state: The actual state of the economy with present hazard.</w:t>
+        <w:t>In the first box, select one of the perils that is recognized automatically</w:t>
       </w:r>
     </w:p>
     <w:p>
@@ -760,7 +773,19 @@
         </w:numPr>
       </w:pPr>
       <w:r>
-        <w:t>Economic growth: The state with an economic growth scenario in the year 2040 (in the case of San Salvador) and present hazard</w:t>
+        <w:t>In the second box: Select a scenario that is recognized for the chosen peril.</w:t>
+      </w:r>
+    </w:p>
+    <w:p>
+      <w:pPr>
+        <w:pStyle w:val="ListParagraph"/>
+        <w:numPr>
+          <w:ilvl w:val="0"/>
+          <w:numId w:val="1"/>
+        </w:numPr>
+      </w:pPr>
+      <w:r>
+        <w:t xml:space="preserve">Values to plot: </w:t>
       </w:r>
     </w:p>
     <w:p>
@@ -772,7 +797,15 @@
         </w:numPr>
       </w:pPr>
       <w:r>
-        <w:t xml:space="preserve">Mod. climate change: The economic state in the year 2040 with moderate climate change hazard </w:t>
+        <w:lastRenderedPageBreak/>
+        <w:t>Assets:</w:t>
+      </w:r>
+      <w:r>
+        <w:tab/>
+        <w:t xml:space="preserve"> Selects the assets that apply for the specific scenario, category and measure</w:t>
+      </w:r>
+      <w:r>
+        <w:tab/>
       </w:r>
     </w:p>
     <w:p>
@@ -783,13 +816,20 @@
           <w:numId w:val="1"/>
         </w:numPr>
       </w:pPr>
-      <w:proofErr w:type="spellStart"/>
-      <w:r>
-        <w:t>Extr</w:t>
-      </w:r>
-      <w:proofErr w:type="spellEnd"/>
-      <w:r>
-        <w:t xml:space="preserve">. climate change: The economic state in the year 2040 with extreme climate change hazard </w:t>
+      <w:r>
+        <w:t>Damage: Selects the damage that apply for the specific scenario, category and measure</w:t>
+      </w:r>
+    </w:p>
+    <w:p>
+      <w:pPr>
+        <w:pStyle w:val="ListParagraph"/>
+        <w:numPr>
+          <w:ilvl w:val="1"/>
+          <w:numId w:val="1"/>
+        </w:numPr>
+      </w:pPr>
+      <w:r>
+        <w:t>Benefit: Selects the benefits that apply for the specific scenario, category and measure</w:t>
       </w:r>
     </w:p>
     <w:p>
@@ -801,7 +841,22 @@
         </w:numPr>
       </w:pPr>
       <w:r>
-        <w:t xml:space="preserve">Perils: </w:t>
+        <w:t>Measures: A list with the measures</w:t>
+      </w:r>
+      <w:r>
+        <w:t xml:space="preserve"> to select from.</w:t>
+      </w:r>
+    </w:p>
+    <w:p>
+      <w:pPr>
+        <w:pStyle w:val="ListParagraph"/>
+        <w:numPr>
+          <w:ilvl w:val="0"/>
+          <w:numId w:val="1"/>
+        </w:numPr>
+      </w:pPr>
+      <w:r>
+        <w:t xml:space="preserve">Categories: </w:t>
       </w:r>
     </w:p>
     <w:p>
@@ -813,34 +868,77 @@
         </w:numPr>
       </w:pPr>
       <w:r>
-        <w:t>Flood: The inundation assets and hazard</w:t>
-      </w:r>
-    </w:p>
-    <w:p>
-      <w:pPr>
-        <w:pStyle w:val="ListParagraph"/>
-        <w:numPr>
-          <w:ilvl w:val="1"/>
-          <w:numId w:val="1"/>
-        </w:numPr>
-      </w:pPr>
-      <w:r>
-        <w:t>Cyclone</w:t>
-      </w:r>
-      <w:r>
-        <w:t>: Tropical cyclone assets and hazard</w:t>
-      </w:r>
-    </w:p>
-    <w:p>
-      <w:pPr>
-        <w:pStyle w:val="ListParagraph"/>
-        <w:numPr>
-          <w:ilvl w:val="1"/>
-          <w:numId w:val="1"/>
-        </w:numPr>
-      </w:pPr>
-      <w:r>
-        <w:t>Landslides: Landslide assets and hazard</w:t>
+        <w:t xml:space="preserve">A list with the categories that can be selected. Recognizes automatically if </w:t>
+      </w:r>
+      <w:r>
+        <w:t>the unit "</w:t>
+      </w:r>
+      <w:r>
+        <w:t>USD</w:t>
+      </w:r>
+      <w:r>
+        <w:t>"</w:t>
+      </w:r>
+      <w:r>
+        <w:t xml:space="preserve"> or </w:t>
+      </w:r>
+      <w:r>
+        <w:t>"</w:t>
+      </w:r>
+      <w:r>
+        <w:t>people</w:t>
+      </w:r>
+      <w:r>
+        <w:t>"</w:t>
+      </w:r>
+      <w:r>
+        <w:t xml:space="preserve"> apply. </w:t>
+      </w:r>
+    </w:p>
+    <w:p>
+      <w:pPr>
+        <w:ind w:left="1440"/>
+      </w:pPr>
+      <w:r>
+        <w:t>If "all categories with same unit" is selected, one has to also select "USD" or "people" and all categories with the specified unit are selected. The category should be chosen by double clicking on it.</w:t>
+      </w:r>
+    </w:p>
+    <w:p>
+      <w:pPr>
+        <w:ind w:left="1440"/>
+      </w:pPr>
+    </w:p>
+    <w:p>
+      <w:pPr>
+        <w:rPr>
+          <w:b/>
+        </w:rPr>
+      </w:pPr>
+      <w:r>
+        <w:rPr>
+          <w:b/>
+        </w:rPr>
+        <w:t>The plotting</w:t>
+      </w:r>
+      <w:r>
+        <w:rPr>
+          <w:b/>
+        </w:rPr>
+        <w:t>:</w:t>
+      </w:r>
+    </w:p>
+    <w:p>
+      <w:r>
+        <w:tab/>
+      </w:r>
+      <w:r>
+        <w:t>After the selection</w:t>
+      </w:r>
+      <w:r>
+        <w:t>, the graph is shown by pressing the "plot" button</w:t>
+      </w:r>
+      <w:r>
+        <w:t>.</w:t>
       </w:r>
     </w:p>
     <w:p>
@@ -852,50 +950,15 @@
         </w:numPr>
       </w:pPr>
       <w:r>
-        <w:t xml:space="preserve">Values to plot: </w:t>
-      </w:r>
-    </w:p>
-    <w:p>
-      <w:pPr>
-        <w:pStyle w:val="ListParagraph"/>
-        <w:numPr>
-          <w:ilvl w:val="1"/>
-          <w:numId w:val="1"/>
-        </w:numPr>
-      </w:pPr>
-      <w:r>
-        <w:t>Assets:</w:t>
-      </w:r>
-      <w:r>
-        <w:tab/>
-        <w:t xml:space="preserve"> Selects the assets that apply for the specific scenario, category and measure</w:t>
-      </w:r>
-      <w:r>
-        <w:tab/>
-      </w:r>
-    </w:p>
-    <w:p>
-      <w:pPr>
-        <w:pStyle w:val="ListParagraph"/>
-        <w:numPr>
-          <w:ilvl w:val="1"/>
-          <w:numId w:val="1"/>
-        </w:numPr>
-      </w:pPr>
-      <w:r>
-        <w:t>Damage: Selects the damage that apply for the specific scenario, category and measure</w:t>
-      </w:r>
-    </w:p>
-    <w:p>
-      <w:pPr>
-        <w:pStyle w:val="ListParagraph"/>
-        <w:numPr>
-          <w:ilvl w:val="1"/>
-          <w:numId w:val="1"/>
-        </w:numPr>
-      </w:pPr>
-      <w:r>
-        <w:t>Benefit: Selects the benefits that apply for the specific scenario, category and measure</w:t>
+        <w:t xml:space="preserve">Plot </w:t>
+      </w:r>
+      <w:proofErr w:type="gramStart"/>
+      <w:r>
+        <w:t>rivers</w:t>
+      </w:r>
+      <w:proofErr w:type="gramEnd"/>
+      <w:r>
+        <w:t>: The shape file for rivers (if loaded) is shown, too.</w:t>
       </w:r>
     </w:p>
     <w:p>
@@ -907,10 +970,7 @@
         </w:numPr>
       </w:pPr>
       <w:r>
-        <w:t>Measures: A list with the measures</w:t>
-      </w:r>
-      <w:r>
-        <w:t xml:space="preserve"> to select from.</w:t>
+        <w:t>Plot roads: The shape file for roads (if loaded) is shown, too.</w:t>
       </w:r>
     </w:p>
     <w:p>
@@ -921,90 +981,13 @@
           <w:numId w:val="1"/>
         </w:numPr>
       </w:pPr>
-      <w:r>
-        <w:t xml:space="preserve">Categories: </w:t>
-      </w:r>
-    </w:p>
-    <w:p>
-      <w:pPr>
-        <w:pStyle w:val="ListParagraph"/>
-        <w:numPr>
-          <w:ilvl w:val="1"/>
-          <w:numId w:val="1"/>
-        </w:numPr>
-      </w:pPr>
-      <w:r>
-        <w:t xml:space="preserve">A list with the categories that can be selected. Recognizes automatically if </w:t>
-      </w:r>
-      <w:r>
-        <w:t>the unit "</w:t>
-      </w:r>
-      <w:r>
-        <w:t>USD</w:t>
-      </w:r>
-      <w:r>
-        <w:t>"</w:t>
-      </w:r>
-      <w:r>
-        <w:t xml:space="preserve"> or </w:t>
-      </w:r>
-      <w:r>
-        <w:t>"</w:t>
-      </w:r>
-      <w:r>
-        <w:t>people</w:t>
-      </w:r>
-      <w:r>
-        <w:t>"</w:t>
-      </w:r>
-      <w:r>
-        <w:t xml:space="preserve"> apply. </w:t>
-      </w:r>
-    </w:p>
-    <w:p>
-      <w:pPr>
-        <w:ind w:left="1440"/>
-      </w:pPr>
-      <w:r>
-        <w:t>If "all categories with same unit" is selected, one has to also select "USD" or "people" and all categories with the specified unit are selected. The category should be chosen by double clicking on it.</w:t>
-      </w:r>
-    </w:p>
-    <w:p>
-      <w:pPr>
-        <w:ind w:left="1440"/>
-      </w:pPr>
-    </w:p>
-    <w:p>
-      <w:pPr>
-        <w:rPr>
-          <w:b/>
-        </w:rPr>
-      </w:pPr>
-      <w:r>
-        <w:rPr>
-          <w:b/>
-        </w:rPr>
-        <w:t>The plotting</w:t>
-      </w:r>
-      <w:r>
-        <w:rPr>
-          <w:b/>
-        </w:rPr>
-        <w:t>:</w:t>
-      </w:r>
-    </w:p>
-    <w:p>
-      <w:r>
-        <w:tab/>
-      </w:r>
-      <w:r>
-        <w:t>After the selection</w:t>
-      </w:r>
-      <w:r>
-        <w:t>, the graph is shown by pressing the "plot" button</w:t>
-      </w:r>
-      <w:r>
-        <w:t>.</w:t>
+      <w:proofErr w:type="spellStart"/>
+      <w:r>
+        <w:t>Markersize</w:t>
+      </w:r>
+      <w:proofErr w:type="spellEnd"/>
+      <w:r>
+        <w:t>: The size of the plotted points can be changed, default is 2.</w:t>
       </w:r>
     </w:p>
     <w:p>
@@ -1016,17 +999,51 @@
         </w:numPr>
       </w:pPr>
       <w:r>
-        <w:t xml:space="preserve">Plot </w:t>
-      </w:r>
-      <w:bookmarkStart w:id="0" w:name="_GoBack"/>
-      <w:bookmarkEnd w:id="0"/>
-      <w:proofErr w:type="gramStart"/>
-      <w:r>
-        <w:t>rivers</w:t>
-      </w:r>
-      <w:proofErr w:type="gramEnd"/>
-      <w:r>
-        <w:t>: The shape file for rivers (if loaded) is shown, too.</w:t>
+        <w:t xml:space="preserve">Set axes limits: </w:t>
+      </w:r>
+      <w:r>
+        <w:t xml:space="preserve">On the </w:t>
+      </w:r>
+      <w:r>
+        <w:t>left and the bottom side of the graphic field 2 box</w:t>
+      </w:r>
+      <w:r>
+        <w:t>es</w:t>
+      </w:r>
+      <w:r>
+        <w:t xml:space="preserve"> each can be seen: A </w:t>
+      </w:r>
+      <w:proofErr w:type="spellStart"/>
+      <w:r>
+        <w:t>lat</w:t>
+      </w:r>
+      <w:proofErr w:type="spellEnd"/>
+      <w:r>
+        <w:t xml:space="preserve">/ </w:t>
+      </w:r>
+      <w:proofErr w:type="spellStart"/>
+      <w:r>
+        <w:t>lon</w:t>
+      </w:r>
+      <w:proofErr w:type="spellEnd"/>
+      <w:r>
+        <w:t xml:space="preserve"> value can be entered here (point separated) and registered by pressing enter. By selecting the "set axes limits" box, the plot shows the same figure </w:t>
+      </w:r>
+      <w:r>
+        <w:t>in the limitations entered. Some graphs are stretched automatically, which can be undone by this.</w:t>
+      </w:r>
+    </w:p>
+    <w:p>
+      <w:pPr>
+        <w:rPr>
+          <w:b/>
+        </w:rPr>
+      </w:pPr>
+      <w:r>
+        <w:rPr>
+          <w:b/>
+        </w:rPr>
+        <w:t>Additional options:</w:t>
       </w:r>
     </w:p>
     <w:p>
@@ -1038,7 +1055,44 @@
         </w:numPr>
       </w:pPr>
       <w:r>
-        <w:t>Plot roads: The shape file for roads (if loaded) is shown, too.</w:t>
+        <w:t xml:space="preserve">Save </w:t>
+      </w:r>
+      <w:proofErr w:type="spellStart"/>
+      <w:r>
+        <w:t>matfile</w:t>
+      </w:r>
+      <w:proofErr w:type="spellEnd"/>
+      <w:r>
+        <w:t xml:space="preserve">: Asks to enter a </w:t>
+      </w:r>
+      <w:r>
+        <w:rPr>
+          <w:i/>
+        </w:rPr>
+        <w:t>name</w:t>
+      </w:r>
+      <w:r>
+        <w:t xml:space="preserve"> </w:t>
+      </w:r>
+      <w:r>
+        <w:t>and then</w:t>
+      </w:r>
+      <w:r>
+        <w:t xml:space="preserve"> saves the current selection as </w:t>
+      </w:r>
+      <w:proofErr w:type="spellStart"/>
+      <w:r>
+        <w:rPr>
+          <w:i/>
+        </w:rPr>
+        <w:t>name</w:t>
+      </w:r>
+      <w:r>
+        <w:t>.mat</w:t>
+      </w:r>
+      <w:proofErr w:type="spellEnd"/>
+      <w:r>
+        <w:t xml:space="preserve"> file to the current working directory.</w:t>
       </w:r>
     </w:p>
     <w:p>
@@ -1049,13 +1103,46 @@
           <w:numId w:val="1"/>
         </w:numPr>
       </w:pPr>
-      <w:proofErr w:type="spellStart"/>
-      <w:r>
-        <w:t>Markersize</w:t>
-      </w:r>
-      <w:proofErr w:type="spellEnd"/>
-      <w:r>
-        <w:t>: The size of the plotted points can be changed, default is 2.</w:t>
+      <w:r>
+        <w:t xml:space="preserve">Export to excel: After specifying the name two times, (first time to save the </w:t>
+      </w:r>
+      <w:r>
+        <w:t>"</w:t>
+      </w:r>
+      <w:r>
+        <w:t>.mat</w:t>
+      </w:r>
+      <w:r>
+        <w:t>"</w:t>
+      </w:r>
+      <w:r>
+        <w:t xml:space="preserve"> file, second time as name for the </w:t>
+      </w:r>
+      <w:r>
+        <w:t>"</w:t>
+      </w:r>
+      <w:r>
+        <w:t>.</w:t>
+      </w:r>
+      <w:proofErr w:type="spellStart"/>
+      <w:r>
+        <w:t>xls</w:t>
+      </w:r>
+      <w:proofErr w:type="spellEnd"/>
+      <w:r>
+        <w:t>"</w:t>
+      </w:r>
+      <w:r>
+        <w:t xml:space="preserve"> file) saves the current selection as </w:t>
+      </w:r>
+      <w:r>
+        <w:rPr>
+          <w:i/>
+        </w:rPr>
+        <w:t>name.xls</w:t>
+      </w:r>
+      <w:r>
+        <w:t xml:space="preserve"> file to the current working directory.</w:t>
       </w:r>
     </w:p>
     <w:p>
@@ -1067,252 +1154,103 @@
         </w:numPr>
       </w:pPr>
       <w:r>
-        <w:t xml:space="preserve">Set axes limits: </w:t>
-      </w:r>
-      <w:r>
-        <w:t xml:space="preserve">On the </w:t>
-      </w:r>
-      <w:r>
-        <w:t>left and the bottom side of the graphic field 2 box</w:t>
-      </w:r>
-      <w:r>
-        <w:t>es</w:t>
-      </w:r>
-      <w:r>
-        <w:t xml:space="preserve"> each can be seen: A </w:t>
-      </w:r>
-      <w:proofErr w:type="spellStart"/>
-      <w:r>
-        <w:t>lat</w:t>
-      </w:r>
-      <w:proofErr w:type="spellEnd"/>
-      <w:r>
-        <w:t xml:space="preserve">/ </w:t>
-      </w:r>
-      <w:proofErr w:type="spellStart"/>
-      <w:r>
-        <w:t>lon</w:t>
-      </w:r>
-      <w:proofErr w:type="spellEnd"/>
-      <w:r>
-        <w:t xml:space="preserve"> value can be entered here (point separated) and registered by pressing enter. By selecting the "set axes limits" box, the plot shows the same figure </w:t>
-      </w:r>
-      <w:r>
-        <w:t>in the limitations entered. Some graphs are stretched automatically, which can be undone by this.</w:t>
-      </w:r>
-    </w:p>
-    <w:p>
-      <w:pPr>
-        <w:rPr>
-          <w:b/>
-        </w:rPr>
-      </w:pPr>
-      <w:r>
-        <w:rPr>
-          <w:b/>
-        </w:rPr>
-        <w:t>Additional options:</w:t>
+        <w:t xml:space="preserve">Export to google earth: Produces a </w:t>
+      </w:r>
+      <w:r>
+        <w:t>"</w:t>
+      </w:r>
+      <w:r>
+        <w:t>.</w:t>
+      </w:r>
+      <w:proofErr w:type="spellStart"/>
+      <w:r>
+        <w:t>kmz</w:t>
+      </w:r>
+      <w:proofErr w:type="spellEnd"/>
+      <w:r>
+        <w:t>"</w:t>
+      </w:r>
+      <w:r>
+        <w:t xml:space="preserve"> file that can be viewed with google earth.</w:t>
       </w:r>
     </w:p>
     <w:p>
       <w:pPr>
         <w:pStyle w:val="ListParagraph"/>
-        <w:numPr>
-          <w:ilvl w:val="0"/>
-          <w:numId w:val="1"/>
-        </w:numPr>
-      </w:pPr>
-      <w:r>
-        <w:t xml:space="preserve">Save </w:t>
-      </w:r>
-      <w:proofErr w:type="spellStart"/>
-      <w:r>
-        <w:t>matfile</w:t>
-      </w:r>
-      <w:proofErr w:type="spellEnd"/>
-      <w:r>
-        <w:t xml:space="preserve">: Asks to enter a </w:t>
-      </w:r>
-      <w:r>
-        <w:rPr>
-          <w:i/>
-        </w:rPr>
-        <w:t>name</w:t>
-      </w:r>
-      <w:r>
-        <w:t xml:space="preserve"> </w:t>
-      </w:r>
-      <w:r>
-        <w:t>and then</w:t>
-      </w:r>
-      <w:r>
-        <w:t xml:space="preserve"> saves the current selection as </w:t>
-      </w:r>
-      <w:proofErr w:type="spellStart"/>
-      <w:r>
-        <w:rPr>
-          <w:i/>
-        </w:rPr>
-        <w:t>name</w:t>
-      </w:r>
-      <w:r>
-        <w:t>.mat</w:t>
-      </w:r>
-      <w:proofErr w:type="spellEnd"/>
-      <w:r>
-        <w:t xml:space="preserve"> file to the current working directory.</w:t>
+      </w:pPr>
+      <w:r>
+        <w:t xml:space="preserve">Attention: The geolocation </w:t>
+      </w:r>
+      <w:r>
+        <w:t xml:space="preserve">has </w:t>
+      </w:r>
+      <w:r>
+        <w:t xml:space="preserve">usually </w:t>
+      </w:r>
+      <w:r>
+        <w:t xml:space="preserve">a </w:t>
+      </w:r>
+      <w:r>
+        <w:t>fine</w:t>
+      </w:r>
+      <w:r>
+        <w:t xml:space="preserve"> offset that can be fine-tuned in the code in the </w:t>
+      </w:r>
+      <w:proofErr w:type="spellStart"/>
+      <w:r>
+        <w:t>kml</w:t>
+      </w:r>
+      <w:proofErr w:type="spellEnd"/>
+      <w:r>
+        <w:t xml:space="preserve"> / </w:t>
+      </w:r>
+      <w:proofErr w:type="spellStart"/>
+      <w:r>
+        <w:t>kmz</w:t>
+      </w:r>
+      <w:proofErr w:type="spellEnd"/>
+      <w:r>
+        <w:t xml:space="preserve"> section. </w:t>
+      </w:r>
+      <w:r>
+        <w:t xml:space="preserve">The axes limits for the </w:t>
+      </w:r>
+      <w:proofErr w:type="spellStart"/>
+      <w:r>
+        <w:t>kmz</w:t>
+      </w:r>
+      <w:proofErr w:type="spellEnd"/>
+      <w:r>
+        <w:t xml:space="preserve"> plot are predefined. The </w:t>
+      </w:r>
+      <w:proofErr w:type="spellStart"/>
+      <w:r>
+        <w:t>kmz</w:t>
+      </w:r>
+      <w:proofErr w:type="spellEnd"/>
+      <w:r>
+        <w:t xml:space="preserve"> file is stored in the folder </w:t>
+      </w:r>
+      <w:proofErr w:type="spellStart"/>
+      <w:r>
+        <w:t>climada</w:t>
+      </w:r>
+      <w:proofErr w:type="spellEnd"/>
+      <w:r>
+        <w:t xml:space="preserve"> -&gt; results.</w:t>
       </w:r>
     </w:p>
     <w:p>
       <w:pPr>
         <w:pStyle w:val="ListParagraph"/>
-        <w:numPr>
-          <w:ilvl w:val="0"/>
-          <w:numId w:val="1"/>
-        </w:numPr>
-      </w:pPr>
-      <w:r>
+      </w:pPr>
+    </w:p>
+    <w:p>
+      <w:r>
+        <w:rPr>
+          <w:noProof/>
+        </w:rPr>
         <w:lastRenderedPageBreak/>
-        <w:t xml:space="preserve">Export to excel: After specifying the name two times, (first time to save the </w:t>
-      </w:r>
-      <w:r>
-        <w:t>"</w:t>
-      </w:r>
-      <w:r>
-        <w:t>.mat</w:t>
-      </w:r>
-      <w:r>
-        <w:t>"</w:t>
-      </w:r>
-      <w:r>
-        <w:t xml:space="preserve"> file, second time as name for the </w:t>
-      </w:r>
-      <w:r>
-        <w:t>"</w:t>
-      </w:r>
-      <w:r>
-        <w:t>.</w:t>
-      </w:r>
-      <w:proofErr w:type="spellStart"/>
-      <w:r>
-        <w:t>xls</w:t>
-      </w:r>
-      <w:proofErr w:type="spellEnd"/>
-      <w:r>
-        <w:t>"</w:t>
-      </w:r>
-      <w:r>
-        <w:t xml:space="preserve"> file) saves the current selection as </w:t>
-      </w:r>
-      <w:r>
-        <w:rPr>
-          <w:i/>
-        </w:rPr>
-        <w:t>name.xls</w:t>
-      </w:r>
-      <w:r>
-        <w:t xml:space="preserve"> file to the current working directory.</w:t>
-      </w:r>
-    </w:p>
-    <w:p>
-      <w:pPr>
-        <w:pStyle w:val="ListParagraph"/>
-        <w:numPr>
-          <w:ilvl w:val="0"/>
-          <w:numId w:val="1"/>
-        </w:numPr>
-      </w:pPr>
-      <w:r>
-        <w:t xml:space="preserve">Export to google earth: Produces a </w:t>
-      </w:r>
-      <w:r>
-        <w:t>"</w:t>
-      </w:r>
-      <w:r>
-        <w:t>.</w:t>
-      </w:r>
-      <w:proofErr w:type="spellStart"/>
-      <w:r>
-        <w:t>kmz</w:t>
-      </w:r>
-      <w:proofErr w:type="spellEnd"/>
-      <w:r>
-        <w:t>"</w:t>
-      </w:r>
-      <w:r>
-        <w:t xml:space="preserve"> file that can be viewed with google earth.</w:t>
-      </w:r>
-    </w:p>
-    <w:p>
-      <w:pPr>
-        <w:pStyle w:val="ListParagraph"/>
-      </w:pPr>
-      <w:r>
-        <w:t xml:space="preserve">Attention: The geolocation </w:t>
-      </w:r>
-      <w:r>
-        <w:t xml:space="preserve">has a </w:t>
-      </w:r>
-      <w:r>
-        <w:t>fine</w:t>
-      </w:r>
-      <w:r>
-        <w:t xml:space="preserve"> offset that can be fine-tuned in the code in the </w:t>
-      </w:r>
-      <w:proofErr w:type="spellStart"/>
-      <w:r>
-        <w:t>kml</w:t>
-      </w:r>
-      <w:proofErr w:type="spellEnd"/>
-      <w:r>
-        <w:t xml:space="preserve"> / </w:t>
-      </w:r>
-      <w:proofErr w:type="spellStart"/>
-      <w:r>
-        <w:t>kmz</w:t>
-      </w:r>
-      <w:proofErr w:type="spellEnd"/>
-      <w:r>
-        <w:t xml:space="preserve"> section. </w:t>
-      </w:r>
-      <w:r>
-        <w:t xml:space="preserve">The axes limits for the </w:t>
-      </w:r>
-      <w:proofErr w:type="spellStart"/>
-      <w:r>
-        <w:t>kmz</w:t>
-      </w:r>
-      <w:proofErr w:type="spellEnd"/>
-      <w:r>
-        <w:t xml:space="preserve"> plot are predefined. The </w:t>
-      </w:r>
-      <w:proofErr w:type="spellStart"/>
-      <w:r>
-        <w:t>kmz</w:t>
-      </w:r>
-      <w:proofErr w:type="spellEnd"/>
-      <w:r>
-        <w:t xml:space="preserve"> file is stored in the folder </w:t>
-      </w:r>
-      <w:proofErr w:type="spellStart"/>
-      <w:r>
-        <w:t>climada</w:t>
-      </w:r>
-      <w:proofErr w:type="spellEnd"/>
-      <w:r>
-        <w:t xml:space="preserve"> -&gt; results.</w:t>
-      </w:r>
-    </w:p>
-    <w:p>
-      <w:pPr>
-        <w:pStyle w:val="ListParagraph"/>
-      </w:pPr>
-    </w:p>
-    <w:p>
-      <w:r>
-        <w:rPr>
-          <w:noProof/>
-        </w:rPr>
         <w:drawing>
           <wp:inline distT="0" distB="0" distL="0" distR="0" wp14:anchorId="57A9B67E" wp14:editId="24CAEC32">
             <wp:extent cx="5943600" cy="3108325"/>
@@ -1368,61 +1306,112 @@
         <w:pStyle w:val="ListParagraph"/>
       </w:pPr>
     </w:p>
-    <w:p>
-      <w:pPr>
-        <w:rPr>
-          <w:b/>
-        </w:rPr>
-      </w:pPr>
-      <w:r>
-        <w:rPr>
-          <w:b/>
-        </w:rPr>
-        <w:t>Limitations:</w:t>
-      </w:r>
-    </w:p>
-    <w:p>
-      <w:pPr>
-        <w:pStyle w:val="ListParagraph"/>
-        <w:numPr>
-          <w:ilvl w:val="0"/>
-          <w:numId w:val="1"/>
-        </w:numPr>
-      </w:pPr>
-      <w:r>
-        <w:t>The</w:t>
-      </w:r>
-      <w:r>
-        <w:t xml:space="preserve"> GUI </w:t>
-      </w:r>
-      <w:r>
-        <w:t>can produce</w:t>
-      </w:r>
-      <w:r>
+    <w:p/>
+    <w:p>
+      <w:pPr>
+        <w:rPr>
+          <w:noProof/>
+        </w:rPr>
+      </w:pPr>
+      <w:r>
+        <w:rPr>
+          <w:noProof/>
+        </w:rPr>
+        <w:drawing>
+          <wp:inline distT="0" distB="0" distL="0" distR="0" wp14:anchorId="379C3CCB" wp14:editId="3FFAA292">
+            <wp:extent cx="3176246" cy="2553215"/>
+            <wp:effectExtent l="0" t="0" r="5715" b="0"/>
+            <wp:docPr id="3" name="Picture 3"/>
+            <wp:cNvGraphicFramePr>
+              <a:graphicFrameLocks xmlns:a="http://schemas.openxmlformats.org/drawingml/2006/main" noChangeAspect="1"/>
+            </wp:cNvGraphicFramePr>
+            <a:graphic xmlns:a="http://schemas.openxmlformats.org/drawingml/2006/main">
+              <a:graphicData uri="http://schemas.openxmlformats.org/drawingml/2006/picture">
+                <pic:pic xmlns:pic="http://schemas.openxmlformats.org/drawingml/2006/picture">
+                  <pic:nvPicPr>
+                    <pic:cNvPr id="1" name=""/>
+                    <pic:cNvPicPr/>
+                  </pic:nvPicPr>
+                  <pic:blipFill>
+                    <a:blip r:embed="rId11"/>
+                    <a:stretch>
+                      <a:fillRect/>
+                    </a:stretch>
+                  </pic:blipFill>
+                  <pic:spPr>
+                    <a:xfrm>
+                      <a:off x="0" y="0"/>
+                      <a:ext cx="3206478" cy="2577517"/>
+                    </a:xfrm>
+                    <a:prstGeom prst="rect">
+                      <a:avLst/>
+                    </a:prstGeom>
+                  </pic:spPr>
+                </pic:pic>
+              </a:graphicData>
+            </a:graphic>
+          </wp:inline>
+        </w:drawing>
+      </w:r>
+      <w:r>
+        <w:rPr>
+          <w:noProof/>
+        </w:rPr>
         <w:t xml:space="preserve"> </w:t>
       </w:r>
       <w:r>
-        <w:t xml:space="preserve">errors for certain </w:t>
-      </w:r>
-      <w:r>
-        <w:t xml:space="preserve">combinations of selections. Please report them with a screenshot and short description back to </w:t>
-      </w:r>
-      <w:hyperlink r:id="rId11" w:history="1">
-        <w:r>
-          <w:rPr>
-            <w:rStyle w:val="Hyperlink"/>
-          </w:rPr>
-          <w:t>j.anz@gmx.net</w:t>
-        </w:r>
-      </w:hyperlink>
-      <w:r>
-        <w:t>.</w:t>
-      </w:r>
-    </w:p>
-    <w:p/>
-    <w:p/>
+        <w:rPr>
+          <w:noProof/>
+        </w:rPr>
+        <w:drawing>
+          <wp:inline distT="0" distB="0" distL="0" distR="0" wp14:anchorId="76E54CFC" wp14:editId="55C7448D">
+            <wp:extent cx="2724150" cy="2554764"/>
+            <wp:effectExtent l="0" t="0" r="0" b="0"/>
+            <wp:docPr id="5" name="Picture 5"/>
+            <wp:cNvGraphicFramePr>
+              <a:graphicFrameLocks xmlns:a="http://schemas.openxmlformats.org/drawingml/2006/main" noChangeAspect="1"/>
+            </wp:cNvGraphicFramePr>
+            <a:graphic xmlns:a="http://schemas.openxmlformats.org/drawingml/2006/main">
+              <a:graphicData uri="http://schemas.openxmlformats.org/drawingml/2006/picture">
+                <pic:pic xmlns:pic="http://schemas.openxmlformats.org/drawingml/2006/picture">
+                  <pic:nvPicPr>
+                    <pic:cNvPr id="1" name=""/>
+                    <pic:cNvPicPr/>
+                  </pic:nvPicPr>
+                  <pic:blipFill>
+                    <a:blip r:embed="rId12"/>
+                    <a:stretch>
+                      <a:fillRect/>
+                    </a:stretch>
+                  </pic:blipFill>
+                  <pic:spPr>
+                    <a:xfrm>
+                      <a:off x="0" y="0"/>
+                      <a:ext cx="2741538" cy="2571071"/>
+                    </a:xfrm>
+                    <a:prstGeom prst="rect">
+                      <a:avLst/>
+                    </a:prstGeom>
+                  </pic:spPr>
+                </pic:pic>
+              </a:graphicData>
+            </a:graphic>
+          </wp:inline>
+        </w:drawing>
+      </w:r>
+    </w:p>
+    <w:p>
+      <w:r>
+        <w:t xml:space="preserve">Fig.4: The </w:t>
+      </w:r>
+      <w:r>
+        <w:t>assets used to calculate flood damage in a region in Bangladesh in the GUI and in google earth.</w:t>
+      </w:r>
+      <w:bookmarkStart w:id="0" w:name="_GoBack"/>
+      <w:bookmarkEnd w:id="0"/>
+    </w:p>
     <w:sectPr>
-      <w:headerReference w:type="default" r:id="rId12"/>
+      <w:headerReference w:type="default" r:id="rId13"/>
       <w:pgSz w:w="12240" w:h="15840"/>
       <w:pgMar w:top="1440" w:right="1440" w:bottom="1440" w:left="1440" w:header="720" w:footer="720" w:gutter="0"/>
       <w:cols w:space="720"/>

</xml_diff>